<commit_message>
Edited Brief Research by deleting unnecessary core function for the Delivery Driver
</commit_message>
<xml_diff>
--- a/CMPU4064 CA Research Food Delivery App P1.docx
+++ b/CMPU4064 CA Research Food Delivery App P1.docx
@@ -1862,45 +1862,6 @@
           <w:color w:val="auto"/>
           <w:lang w:val="en-US" w:eastAsia="en-US"/>
         </w:rPr>
-        <w:t>Setting up the location/area of service</w:t>
-      </w:r>
-      <w:r>
-        <w:rPr>
-          <w:rFonts w:eastAsia="Times New Roman" w:cs="Calibri"/>
-          <w:color w:val="auto"/>
-          <w:lang w:val="en-US" w:eastAsia="en-US"/>
-        </w:rPr>
-        <w:t xml:space="preserve"> </w:t>
-      </w:r>
-      <w:r>
-        <w:rPr>
-          <w:rFonts w:eastAsia="Times New Roman" w:cs="Calibri"/>
-          <w:color w:val="auto"/>
-          <w:highlight w:val="yellow"/>
-          <w:lang w:val="en-US" w:eastAsia="en-US"/>
-        </w:rPr>
-        <w:t>Could be unnecessary and add extra complexity)</w:t>
-      </w:r>
-    </w:p>
-    <w:p>
-      <w:pPr>
-        <w:numPr>
-          <w:ilvl w:val="0"/>
-          <w:numId w:val="21"/>
-        </w:numPr>
-        <w:spacing w:before="120" w:after="120"/>
-        <w:rPr>
-          <w:rFonts w:eastAsia="Times New Roman" w:cs="Calibri"/>
-          <w:color w:val="auto"/>
-          <w:lang w:val="en-US" w:eastAsia="en-US"/>
-        </w:rPr>
-      </w:pPr>
-      <w:r>
-        <w:rPr>
-          <w:rFonts w:eastAsia="Times New Roman" w:cs="Calibri"/>
-          <w:color w:val="auto"/>
-          <w:lang w:val="en-US" w:eastAsia="en-US"/>
-        </w:rPr>
         <w:t>Accepting/Refusing delivery orders</w:t>
       </w:r>
     </w:p>
@@ -2359,7 +2320,6 @@
           <w:color w:val="auto"/>
           <w:lang w:val="en-US" w:eastAsia="en-US"/>
         </w:rPr>
-        <w:lastRenderedPageBreak/>
         <w:t>Order Available for Pickup</w:t>
       </w:r>
     </w:p>
@@ -2404,6 +2364,7 @@
           <w:color w:val="auto"/>
           <w:lang w:val="en-US" w:eastAsia="en-US"/>
         </w:rPr>
+        <w:lastRenderedPageBreak/>
         <w:t xml:space="preserve">Order Cancellation &amp; Refund handling </w:t>
       </w:r>
     </w:p>

</xml_diff>